<commit_message>
Deleted ODT. Added note to One Pass
</commit_message>
<xml_diff>
--- a/Google_Alphabet A-Z.docx
+++ b/Google_Alphabet A-Z.docx
@@ -19153,6 +19153,12 @@
       </w:hyperlink>
       <w:r>
         <w:rPr>
+          <w:vertAlign w:val="superscript"/>
+        </w:rPr>
+        <w:footnoteReference w:customMarkFollows="0" w:id="45"/>
+      </w:r>
+      <w:r>
+        <w:rPr>
           <w:rtl w:val="0"/>
         </w:rPr>
       </w:r>
@@ -19276,7 +19282,7 @@
         <w:rPr>
           <w:vertAlign w:val="superscript"/>
         </w:rPr>
-        <w:footnoteReference w:customMarkFollows="0" w:id="45"/>
+        <w:footnoteReference w:customMarkFollows="0" w:id="46"/>
       </w:r>
       <w:r>
         <w:rPr>
@@ -19288,7 +19294,7 @@
         <w:rPr>
           <w:vertAlign w:val="superscript"/>
         </w:rPr>
-        <w:footnoteReference w:customMarkFollows="0" w:id="46"/>
+        <w:footnoteReference w:customMarkFollows="0" w:id="47"/>
       </w:r>
       <w:r>
         <w:rPr>
@@ -19948,7 +19954,7 @@
         <w:rPr>
           <w:vertAlign w:val="superscript"/>
         </w:rPr>
-        <w:footnoteReference w:customMarkFollows="0" w:id="47"/>
+        <w:footnoteReference w:customMarkFollows="0" w:id="48"/>
       </w:r>
       <w:r>
         <w:rPr>
@@ -20626,7 +20632,7 @@
         <w:rPr>
           <w:vertAlign w:val="superscript"/>
         </w:rPr>
-        <w:footnoteReference w:customMarkFollows="0" w:id="48"/>
+        <w:footnoteReference w:customMarkFollows="0" w:id="49"/>
       </w:r>
       <w:r>
         <w:rPr>
@@ -21034,7 +21040,7 @@
         <w:rPr>
           <w:vertAlign w:val="superscript"/>
         </w:rPr>
-        <w:footnoteReference w:customMarkFollows="0" w:id="49"/>
+        <w:footnoteReference w:customMarkFollows="0" w:id="50"/>
       </w:r>
       <w:r>
         <w:rPr>
@@ -21086,7 +21092,7 @@
         <w:rPr>
           <w:vertAlign w:val="superscript"/>
         </w:rPr>
-        <w:footnoteReference w:customMarkFollows="0" w:id="50"/>
+        <w:footnoteReference w:customMarkFollows="0" w:id="51"/>
       </w:r>
       <w:r>
         <w:rPr>
@@ -21148,7 +21154,7 @@
         <w:rPr>
           <w:vertAlign w:val="superscript"/>
         </w:rPr>
-        <w:footnoteReference w:customMarkFollows="0" w:id="51"/>
+        <w:footnoteReference w:customMarkFollows="0" w:id="52"/>
       </w:r>
       <w:r>
         <w:rPr>
@@ -22328,7 +22334,7 @@
         <w:rPr>
           <w:vertAlign w:val="superscript"/>
         </w:rPr>
-        <w:footnoteReference w:customMarkFollows="0" w:id="52"/>
+        <w:footnoteReference w:customMarkFollows="0" w:id="53"/>
       </w:r>
       <w:r>
         <w:rPr>
@@ -23562,7 +23568,7 @@
         <w:rPr>
           <w:vertAlign w:val="superscript"/>
         </w:rPr>
-        <w:footnoteReference w:customMarkFollows="0" w:id="53"/>
+        <w:footnoteReference w:customMarkFollows="0" w:id="54"/>
       </w:r>
       <w:r>
         <w:rPr>
@@ -23696,7 +23702,7 @@
         <w:rPr>
           <w:vertAlign w:val="superscript"/>
         </w:rPr>
-        <w:footnoteReference w:customMarkFollows="0" w:id="54"/>
+        <w:footnoteReference w:customMarkFollows="0" w:id="55"/>
       </w:r>
       <w:r>
         <w:rPr>
@@ -23709,7 +23715,7 @@
         <w:rPr>
           <w:vertAlign w:val="superscript"/>
         </w:rPr>
-        <w:footnoteReference w:customMarkFollows="0" w:id="55"/>
+        <w:footnoteReference w:customMarkFollows="0" w:id="56"/>
       </w:r>
       <w:r>
         <w:rPr>
@@ -23799,7 +23805,7 @@
         <w:rPr>
           <w:vertAlign w:val="superscript"/>
         </w:rPr>
-        <w:footnoteReference w:customMarkFollows="0" w:id="56"/>
+        <w:footnoteReference w:customMarkFollows="0" w:id="57"/>
       </w:r>
       <w:r>
         <w:rPr>
@@ -23830,7 +23836,7 @@
         <w:rPr>
           <w:vertAlign w:val="superscript"/>
         </w:rPr>
-        <w:footnoteReference w:customMarkFollows="0" w:id="57"/>
+        <w:footnoteReference w:customMarkFollows="0" w:id="58"/>
       </w:r>
       <w:r>
         <w:rPr>
@@ -23852,7 +23858,7 @@
         <w:rPr>
           <w:vertAlign w:val="superscript"/>
         </w:rPr>
-        <w:footnoteReference w:customMarkFollows="0" w:id="58"/>
+        <w:footnoteReference w:customMarkFollows="0" w:id="59"/>
       </w:r>
       <w:r>
         <w:rPr>
@@ -23865,7 +23871,7 @@
         <w:rPr>
           <w:vertAlign w:val="superscript"/>
         </w:rPr>
-        <w:footnoteReference w:customMarkFollows="0" w:id="59"/>
+        <w:footnoteReference w:customMarkFollows="0" w:id="60"/>
       </w:r>
       <w:r>
         <w:rPr>
@@ -24450,7 +24456,7 @@
         <w:rPr>
           <w:vertAlign w:val="superscript"/>
         </w:rPr>
-        <w:footnoteReference w:customMarkFollows="0" w:id="60"/>
+        <w:footnoteReference w:customMarkFollows="0" w:id="61"/>
       </w:r>
       <w:r>
         <w:rPr>
@@ -24911,7 +24917,7 @@
         <w:rPr>
           <w:vertAlign w:val="superscript"/>
         </w:rPr>
-        <w:footnoteReference w:customMarkFollows="0" w:id="61"/>
+        <w:footnoteReference w:customMarkFollows="0" w:id="62"/>
       </w:r>
       <w:r>
         <w:rPr>
@@ -24923,7 +24929,7 @@
         <w:rPr>
           <w:vertAlign w:val="superscript"/>
         </w:rPr>
-        <w:footnoteReference w:customMarkFollows="0" w:id="62"/>
+        <w:footnoteReference w:customMarkFollows="0" w:id="63"/>
       </w:r>
       <w:r>
         <w:rPr>
@@ -25435,7 +25441,7 @@
           <w:i w:val="1"/>
           <w:vertAlign w:val="superscript"/>
         </w:rPr>
-        <w:footnoteReference w:customMarkFollows="0" w:id="63"/>
+        <w:footnoteReference w:customMarkFollows="0" w:id="64"/>
       </w:r>
       <w:r>
         <w:rPr>
@@ -25582,7 +25588,7 @@
         <w:rPr>
           <w:vertAlign w:val="superscript"/>
         </w:rPr>
-        <w:footnoteReference w:customMarkFollows="0" w:id="64"/>
+        <w:footnoteReference w:customMarkFollows="0" w:id="65"/>
       </w:r>
       <w:r>
         <w:rPr>
@@ -25718,7 +25724,7 @@
         <w:rPr>
           <w:vertAlign w:val="superscript"/>
         </w:rPr>
-        <w:footnoteReference w:customMarkFollows="0" w:id="65"/>
+        <w:footnoteReference w:customMarkFollows="0" w:id="66"/>
       </w:r>
       <w:r>
         <w:rPr>
@@ -26190,7 +26196,7 @@
         <w:rPr>
           <w:vertAlign w:val="superscript"/>
         </w:rPr>
-        <w:footnoteReference w:customMarkFollows="0" w:id="66"/>
+        <w:footnoteReference w:customMarkFollows="0" w:id="67"/>
       </w:r>
       <w:r>
         <w:rPr>
@@ -26660,7 +26666,7 @@
         <w:rPr>
           <w:vertAlign w:val="superscript"/>
         </w:rPr>
-        <w:footnoteReference w:customMarkFollows="0" w:id="67"/>
+        <w:footnoteReference w:customMarkFollows="0" w:id="68"/>
       </w:r>
       <w:r>
         <w:rPr>
@@ -26706,7 +26712,7 @@
         <w:rPr>
           <w:vertAlign w:val="superscript"/>
         </w:rPr>
-        <w:footnoteReference w:customMarkFollows="0" w:id="68"/>
+        <w:footnoteReference w:customMarkFollows="0" w:id="69"/>
       </w:r>
       <w:r>
         <w:rPr>
@@ -28020,7 +28026,7 @@
         <w:rPr>
           <w:vertAlign w:val="superscript"/>
         </w:rPr>
-        <w:footnoteReference w:customMarkFollows="0" w:id="69"/>
+        <w:footnoteReference w:customMarkFollows="0" w:id="70"/>
       </w:r>
       <w:r>
         <w:rPr>
@@ -28457,7 +28463,7 @@
         <w:rPr>
           <w:vertAlign w:val="superscript"/>
         </w:rPr>
-        <w:footnoteReference w:customMarkFollows="0" w:id="70"/>
+        <w:footnoteReference w:customMarkFollows="0" w:id="71"/>
       </w:r>
       <w:r>
         <w:rPr>
@@ -28530,7 +28536,7 @@
           <w:shd w:fill="auto" w:val="clear"/>
           <w:vertAlign w:val="superscript"/>
         </w:rPr>
-        <w:footnoteReference w:customMarkFollows="0" w:id="71"/>
+        <w:footnoteReference w:customMarkFollows="0" w:id="72"/>
       </w:r>
       <w:r>
         <w:rPr>
@@ -29184,7 +29190,7 @@
       </w:r>
     </w:p>
   </w:footnote>
-  <w:footnote w:id="52">
+  <w:footnote w:id="53">
     <w:p>
       <w:pPr>
         <w:pBdr>
@@ -29236,7 +29242,7 @@
       </w:r>
     </w:p>
   </w:footnote>
-  <w:footnote w:id="49">
+  <w:footnote w:id="50">
     <w:p>
       <w:pPr>
         <w:keepNext w:val="0"/>
@@ -29434,7 +29440,7 @@
       </w:r>
     </w:p>
   </w:footnote>
-  <w:footnote w:id="48">
+  <w:footnote w:id="49">
     <w:p>
       <w:pPr>
         <w:keepNext w:val="0"/>
@@ -29653,7 +29659,7 @@
       </w:r>
     </w:p>
   </w:footnote>
-  <w:footnote w:id="70">
+  <w:footnote w:id="71">
     <w:p>
       <w:pPr>
         <w:keepNext w:val="0"/>
@@ -29707,7 +29713,7 @@
       </w:r>
     </w:p>
   </w:footnote>
-  <w:footnote w:id="71">
+  <w:footnote w:id="72">
     <w:p>
       <w:pPr>
         <w:keepNext w:val="0"/>
@@ -29744,7 +29750,7 @@
       </w:r>
     </w:p>
   </w:footnote>
-  <w:footnote w:id="53">
+  <w:footnote w:id="54">
     <w:p>
       <w:pPr>
         <w:keepNext w:val="0"/>
@@ -29974,7 +29980,7 @@
       </w:r>
     </w:p>
   </w:footnote>
-  <w:footnote w:id="55">
+  <w:footnote w:id="56">
     <w:p>
       <w:pPr>
         <w:pBdr>
@@ -30008,7 +30014,7 @@
       </w:r>
     </w:p>
   </w:footnote>
-  <w:footnote w:id="60">
+  <w:footnote w:id="61">
     <w:p>
       <w:pPr>
         <w:pBdr>
@@ -30096,7 +30102,7 @@
       </w:r>
     </w:p>
   </w:footnote>
-  <w:footnote w:id="50">
+  <w:footnote w:id="51">
     <w:p>
       <w:pPr>
         <w:pBdr>
@@ -30181,7 +30187,7 @@
       </w:r>
     </w:p>
   </w:footnote>
-  <w:footnote w:id="63">
+  <w:footnote w:id="64">
     <w:p>
       <w:pPr>
         <w:pBdr>
@@ -30215,7 +30221,7 @@
       </w:r>
     </w:p>
   </w:footnote>
-  <w:footnote w:id="67">
+  <w:footnote w:id="68">
     <w:p>
       <w:pPr>
         <w:pBdr>
@@ -30266,7 +30272,7 @@
       </w:r>
     </w:p>
   </w:footnote>
-  <w:footnote w:id="45">
+  <w:footnote w:id="46">
     <w:p>
       <w:pPr>
         <w:pBdr>
@@ -30300,7 +30306,7 @@
       </w:r>
     </w:p>
   </w:footnote>
-  <w:footnote w:id="46">
+  <w:footnote w:id="47">
     <w:p>
       <w:pPr>
         <w:pBdr>
@@ -30408,7 +30414,7 @@
       </w:r>
     </w:p>
   </w:footnote>
-  <w:footnote w:id="66">
+  <w:footnote w:id="67">
     <w:p>
       <w:pPr>
         <w:pBdr>
@@ -30467,7 +30473,7 @@
       </w:r>
     </w:p>
   </w:footnote>
-  <w:footnote w:id="54">
+  <w:footnote w:id="55">
     <w:p>
       <w:pPr>
         <w:pBdr>
@@ -30734,7 +30740,7 @@
       </w:r>
     </w:p>
   </w:footnote>
-  <w:footnote w:id="57">
+  <w:footnote w:id="58">
     <w:p>
       <w:pPr>
         <w:pBdr>
@@ -30768,7 +30774,7 @@
       </w:r>
     </w:p>
   </w:footnote>
-  <w:footnote w:id="58">
+  <w:footnote w:id="59">
     <w:p>
       <w:pPr>
         <w:pBdr>
@@ -30819,7 +30825,7 @@
       </w:r>
     </w:p>
   </w:footnote>
-  <w:footnote w:id="59">
+  <w:footnote w:id="60">
     <w:p>
       <w:pPr>
         <w:pBdr>
@@ -30853,7 +30859,7 @@
       </w:r>
     </w:p>
   </w:footnote>
-  <w:footnote w:id="69">
+  <w:footnote w:id="70">
     <w:p>
       <w:pPr>
         <w:pBdr>
@@ -30887,7 +30893,7 @@
       </w:r>
     </w:p>
   </w:footnote>
-  <w:footnote w:id="68">
+  <w:footnote w:id="69">
     <w:p>
       <w:pPr>
         <w:pBdr>
@@ -31222,7 +31228,7 @@
       </w:r>
     </w:p>
   </w:footnote>
-  <w:footnote w:id="61">
+  <w:footnote w:id="62">
     <w:p>
       <w:pPr>
         <w:pBdr>
@@ -31276,7 +31282,7 @@
       </w:r>
     </w:p>
   </w:footnote>
-  <w:footnote w:id="65">
+  <w:footnote w:id="66">
     <w:p>
       <w:pPr>
         <w:pBdr>
@@ -31310,7 +31316,7 @@
       </w:r>
     </w:p>
   </w:footnote>
-  <w:footnote w:id="47">
+  <w:footnote w:id="48">
     <w:p>
       <w:pPr>
         <w:pBdr>
@@ -31384,7 +31390,7 @@
       </w:r>
     </w:p>
   </w:footnote>
-  <w:footnote w:id="56">
+  <w:footnote w:id="57">
     <w:p>
       <w:pPr>
         <w:pBdr>
@@ -31722,7 +31728,7 @@
       </w:r>
     </w:p>
   </w:footnote>
-  <w:footnote w:id="62">
+  <w:footnote w:id="63">
     <w:p>
       <w:pPr>
         <w:pBdr>
@@ -31756,7 +31762,7 @@
       </w:r>
     </w:p>
   </w:footnote>
-  <w:footnote w:id="51">
+  <w:footnote w:id="52">
     <w:p>
       <w:pPr>
         <w:pBdr>
@@ -32232,7 +32238,7 @@
       </w:r>
     </w:p>
   </w:footnote>
-  <w:footnote w:id="64">
+  <w:footnote w:id="65">
     <w:p>
       <w:pPr>
         <w:spacing w:line="240" w:lineRule="auto"/>
@@ -32536,6 +32542,49 @@
           <w:rtl w:val="0"/>
         </w:rPr>
         <w:t xml:space="preserve"> </w:t>
+      </w:r>
+    </w:p>
+  </w:footnote>
+  <w:footnote w:id="45">
+    <w:p>
+      <w:pPr>
+        <w:spacing w:line="240" w:lineRule="auto"/>
+        <w:rPr>
+          <w:sz w:val="20"/>
+          <w:szCs w:val="20"/>
+        </w:rPr>
+      </w:pPr>
+      <w:r>
+        <w:rPr>
+          <w:rStyle w:val="FootnoteReference"/>
+          <w:vertAlign w:val="superscript"/>
+        </w:rPr>
+        <w:footnoteRef/>
+      </w:r>
+      <w:r>
+        <w:rPr>
+          <w:sz w:val="20"/>
+          <w:szCs w:val="20"/>
+          <w:rtl w:val="0"/>
+        </w:rPr>
+        <w:t xml:space="preserve"> Link now dead. See original accouncement at </w:t>
+      </w:r>
+      <w:hyperlink r:id="rId51">
+        <w:r>
+          <w:rPr>
+            <w:color w:val="1155cc"/>
+            <w:sz w:val="20"/>
+            <w:szCs w:val="20"/>
+            <w:u w:val="single"/>
+            <w:rtl w:val="0"/>
+          </w:rPr>
+          <w:t xml:space="preserve">http://googlesystem.blogspot.com/2011/02/google-one-pass.html</w:t>
+        </w:r>
+      </w:hyperlink>
+      <w:r>
+        <w:rPr>
+          <w:rtl w:val="0"/>
+        </w:rPr>
       </w:r>
     </w:p>
   </w:footnote>

</xml_diff>